<commit_message>
update doc update commands for syntaxe remove st25dv from ISS
</commit_message>
<xml_diff>
--- a/Docs/ES-YR-19-004B -HardwreTest Baliz API.docx
+++ b/Docs/ES-YR-19-004B -HardwreTest Baliz API.docx
@@ -7341,7 +7341,7 @@
         <w:t>$CHK,CFG,MAX,</w:t>
       </w:r>
       <w:r>
-        <w:t>I</w:t>
+        <w:t>i</w:t>
       </w:r>
       <w:r>
         <w:rPr>
@@ -7610,10 +7610,7 @@
         <w:t>The user has 10 seconds to approach an NFC reader close to the tag and generate the interrupt.</w:t>
       </w:r>
       <w:r>
-        <w:t xml:space="preserve"> </w:t>
-      </w:r>
-      <w:r>
-        <w:t>The first 0/1 corresponds to the ST25DV test result</w:t>
+        <w:t xml:space="preserve"> The first 0/1 corresponds to the ST25DV test result</w:t>
       </w:r>
       <w:r>
         <w:t xml:space="preserve"> </w:t>

</xml_diff>